<commit_message>
Coluna data no relatório do word
Foi adicionada a coluna data no relatório do word.
</commit_message>
<xml_diff>
--- a/relatorio_documentos.docx
+++ b/relatorio_documentos.docx
@@ -9,10 +9,11 @@
         <w:tblLook w:firstColumn="1" w:firstRow="1" w:lastColumn="0" w:lastRow="0" w:noHBand="0" w:noVBand="1" w:val="04A0"/>
       </w:tblPr>
       <w:tblGrid>
-        <w:gridCol w:w="2160"/>
-        <w:gridCol w:w="2160"/>
-        <w:gridCol w:w="2160"/>
-        <w:gridCol w:w="2160"/>
+        <w:gridCol w:w="1728"/>
+        <w:gridCol w:w="1728"/>
+        <w:gridCol w:w="1728"/>
+        <w:gridCol w:w="1728"/>
+        <w:gridCol w:w="1728"/>
       </w:tblGrid>
       <w:tr>
         <w:tc>
@@ -34,7 +35,7 @@
         </w:tc>
         <w:tc>
           <w:tcPr>
-            <w:tcW w:type="dxa" w:w="1800"/>
+            <w:tcW w:type="dxa" w:w="1440"/>
           </w:tcPr>
           <w:p>
             <w:pPr>
@@ -63,6 +64,23 @@
                 <w:sz w:val="20"/>
               </w:rPr>
               <w:t>Descrição</w:t>
+            </w:r>
+          </w:p>
+        </w:tc>
+        <w:tc>
+          <w:tcPr>
+            <w:tcW w:type="dxa" w:w="360"/>
+          </w:tcPr>
+          <w:p>
+            <w:pPr>
+              <w:jc w:val="center"/>
+            </w:pPr>
+            <w:r>
+              <w:rPr>
+                <w:b/>
+                <w:sz w:val="20"/>
+              </w:rPr>
+              <w:t>Data</w:t>
             </w:r>
           </w:p>
         </w:tc>
@@ -140,13 +158,13 @@
               <w:rPr>
                 <w:sz w:val="10"/>
               </w:rPr>
-              <w:t>EDITAL-jp.pdf</w:t>
+              <w:t>contrato 1.pdf</w:t>
             </w:r>
           </w:p>
         </w:tc>
         <w:tc>
           <w:tcPr>
-            <w:tcW w:type="dxa" w:w="1800"/>
+            <w:tcW w:type="dxa" w:w="1440"/>
             <w:vAlign w:val="center"/>
           </w:tcPr>
           <w:p>
@@ -157,7 +175,7 @@
               <w:rPr>
                 <w:sz w:val="16"/>
               </w:rPr>
-              <w:t>edital</w:t>
+              <w:t>contrato</w:t>
             </w:r>
           </w:p>
         </w:tc>
@@ -174,7 +192,7 @@
               <w:rPr>
                 <w:sz w:val="16"/>
               </w:rPr>
-              <w:t>Edital de licitação na modalidade  CONCORRÊNCIA Nº 07.012/2017, cujo objeto trata-se da Contratação de uma empresa deengenharia para a Execução de Serviços de Pavimentação com Capeamento Asfáltico (CBUQ) em 43Ruas/Avenidas, com valor previsto de R$ 6.357.657,96 e prazo de execução previsto de 09 (nove) meses</w:t>
+              <w:t xml:space="preserve">Contrato entre PREFEITURA MUNICIPAL DE LAGOA SECA e TORRES CONSTRUCOES LTDA - EPP, estabelecido em 09 de Junho de 2020 no valor de R$ 122.447, com o objetivo de CONTRATAÇÃO DE EMPRESA PARA A EXECUÇÃO DE PAVIMENTAÇÃO EM PARALELEPIPEDO EM DIVERSAS LOCALIDADES, NA ZONA URBANA E RURAL NO MUNICÍPIO DE LAGOA SECA/PB - RECURSOS PROPRIOS. </w:t>
             </w:r>
           </w:p>
         </w:tc>
@@ -191,7 +209,24 @@
               <w:rPr>
                 <w:sz w:val="16"/>
               </w:rPr>
-              <w:t>11 fls.</w:t>
+              <w:t>21/11/2022</w:t>
+            </w:r>
+          </w:p>
+        </w:tc>
+        <w:tc>
+          <w:tcPr>
+            <w:tcW w:type="dxa" w:w="360"/>
+            <w:vAlign w:val="center"/>
+          </w:tcPr>
+          <w:p>
+            <w:pPr>
+              <w:jc w:val="center"/>
+            </w:pPr>
+            <w:r>
+              <w:rPr>
+                <w:sz w:val="16"/>
+              </w:rPr>
+              <w:t>4 fls.</w:t>
             </w:r>
           </w:p>
         </w:tc>
@@ -258,7 +293,7 @@
         </w:tc>
         <w:tc>
           <w:tcPr>
-            <w:tcW w:type="dxa" w:w="1800"/>
+            <w:tcW w:type="dxa" w:w="1440"/>
             <w:vAlign w:val="center"/>
           </w:tcPr>
           <w:p>
@@ -287,6 +322,23 @@
                 <w:sz w:val="16"/>
               </w:rPr>
               <w:t xml:space="preserve">Contrato entre  A PREFEITURA MUNICIPAL DE SÃO JORODO RIO DO PEIXE e FFJ CONSTRUTORA LTDA, estabelecido em 28 de Janeiro de 2020 no valor de R$ 479.375, com o objetivo de CONTRATAÇÃO DE EMPRESA JURIDICA ESPECIALIZADA PARA CONSTRUÇÃO DE DIVERSAS PRAÇAS NO NUNICÍPIO DE SÃO JOÃO DO RIO DO PEIXE-PB. </w:t>
+            </w:r>
+          </w:p>
+        </w:tc>
+        <w:tc>
+          <w:tcPr>
+            <w:tcW w:type="dxa" w:w="360"/>
+            <w:vAlign w:val="center"/>
+          </w:tcPr>
+          <w:p>
+            <w:pPr>
+              <w:jc w:val="center"/>
+            </w:pPr>
+            <w:r>
+              <w:rPr>
+                <w:sz w:val="16"/>
+              </w:rPr>
+              <w:t>21/11/2022</w:t>
             </w:r>
           </w:p>
         </w:tc>

</xml_diff>

<commit_message>
Dimensões da interface de classificação
Foi ajustada a dimensão da tabela de exibição dos documentos a serem classificados pelo usuário.
</commit_message>
<xml_diff>
--- a/relatorio_documentos.docx
+++ b/relatorio_documentos.docx
@@ -158,6 +158,135 @@
               <w:rPr>
                 <w:sz w:val="10"/>
               </w:rPr>
+              <w:t>edital 4.pdf</w:t>
+            </w:r>
+          </w:p>
+        </w:tc>
+        <w:tc>
+          <w:tcPr>
+            <w:tcW w:type="dxa" w:w="1440"/>
+            <w:vAlign w:val="center"/>
+          </w:tcPr>
+          <w:p>
+            <w:pPr>
+              <w:jc w:val="center"/>
+            </w:pPr>
+            <w:r>
+              <w:rPr>
+                <w:sz w:val="16"/>
+              </w:rPr>
+              <w:t>edital</w:t>
+            </w:r>
+          </w:p>
+        </w:tc>
+        <w:tc>
+          <w:tcPr>
+            <w:tcW w:type="dxa" w:w="6120"/>
+            <w:vAlign w:val="center"/>
+          </w:tcPr>
+          <w:p>
+            <w:pPr>
+              <w:jc w:val="both"/>
+            </w:pPr>
+            <w:r>
+              <w:rPr>
+                <w:sz w:val="16"/>
+              </w:rPr>
+              <w:t>Edital de licitação na modalidade  CONCORRÊNCIA Nº. 08/2019-CEL, cujo objeto trata-se da contratação de empresa de engenharia especializada para execução de obra referente àConservação Rotineira (Pavimentação) na Malha Rodoviária Pavimentada do Estado da Paraíba, com valor previsto de RS 10.904.524,92 e prazo de execução previsto de 720 (setecentos e vinte) dias</w:t>
+            </w:r>
+          </w:p>
+        </w:tc>
+        <w:tc>
+          <w:tcPr>
+            <w:tcW w:type="dxa" w:w="360"/>
+            <w:vAlign w:val="center"/>
+          </w:tcPr>
+          <w:p>
+            <w:pPr>
+              <w:jc w:val="center"/>
+            </w:pPr>
+            <w:r>
+              <w:rPr>
+                <w:sz w:val="16"/>
+              </w:rPr>
+              <w:t>20/10/2013</w:t>
+            </w:r>
+          </w:p>
+        </w:tc>
+        <w:tc>
+          <w:tcPr>
+            <w:tcW w:type="dxa" w:w="360"/>
+            <w:vAlign w:val="center"/>
+          </w:tcPr>
+          <w:p>
+            <w:pPr>
+              <w:jc w:val="center"/>
+            </w:pPr>
+            <w:r>
+              <w:rPr>
+                <w:sz w:val="16"/>
+              </w:rPr>
+              <w:t>20 fls.</w:t>
+            </w:r>
+          </w:p>
+        </w:tc>
+      </w:tr>
+      <w:tr>
+        <w:tc>
+          <w:tcPr>
+            <w:tcW w:type="dxa" w:w="360"/>
+            <w:vAlign w:val="center"/>
+          </w:tcPr>
+          <w:p>
+            <w:pPr>
+              <w:jc w:val="center"/>
+            </w:pPr>
+            <w:r>
+              <w:rPr>
+                <w:sz w:val="16"/>
+              </w:rPr>
+              <w:drawing>
+                <wp:inline xmlns:a="http://schemas.openxmlformats.org/drawingml/2006/main" xmlns:pic="http://schemas.openxmlformats.org/drawingml/2006/picture">
+                  <wp:extent cx="571500" cy="825500"/>
+                  <wp:docPr id="2" name="Picture 2"/>
+                  <wp:cNvGraphicFramePr>
+                    <a:graphicFrameLocks noChangeAspect="1"/>
+                  </wp:cNvGraphicFramePr>
+                  <a:graphic>
+                    <a:graphicData uri="http://schemas.openxmlformats.org/drawingml/2006/picture">
+                      <pic:pic>
+                        <pic:nvPicPr>
+                          <pic:cNvPr id="0" name="image.png"/>
+                          <pic:cNvPicPr/>
+                        </pic:nvPicPr>
+                        <pic:blipFill>
+                          <a:blip r:embed="rId10"/>
+                          <a:stretch>
+                            <a:fillRect/>
+                          </a:stretch>
+                        </pic:blipFill>
+                        <pic:spPr>
+                          <a:xfrm>
+                            <a:off x="0" y="0"/>
+                            <a:ext cx="571500" cy="825500"/>
+                          </a:xfrm>
+                          <a:prstGeom prst="rect"/>
+                        </pic:spPr>
+                      </pic:pic>
+                    </a:graphicData>
+                  </a:graphic>
+                </wp:inline>
+              </w:drawing>
+            </w:r>
+          </w:p>
+          <w:p>
+            <w:pPr>
+              <w:jc w:val="center"/>
+            </w:pPr>
+            <w:r>
+              <w:rPr>
+                <w:sz w:val="10"/>
+              </w:rPr>
               <w:t>contrato 1.pdf</w:t>
             </w:r>
           </w:p>
@@ -248,7 +377,7 @@
               <w:drawing>
                 <wp:inline xmlns:a="http://schemas.openxmlformats.org/drawingml/2006/main" xmlns:pic="http://schemas.openxmlformats.org/drawingml/2006/picture">
                   <wp:extent cx="571500" cy="825500"/>
-                  <wp:docPr id="2" name="Picture 2"/>
+                  <wp:docPr id="3" name="Picture 3"/>
                   <wp:cNvGraphicFramePr>
                     <a:graphicFrameLocks noChangeAspect="1"/>
                   </wp:cNvGraphicFramePr>
@@ -260,7 +389,7 @@
                           <pic:cNvPicPr/>
                         </pic:nvPicPr>
                         <pic:blipFill>
-                          <a:blip r:embed="rId10"/>
+                          <a:blip r:embed="rId11"/>
                           <a:stretch>
                             <a:fillRect/>
                           </a:stretch>
@@ -356,6 +485,264 @@
                 <w:sz w:val="16"/>
               </w:rPr>
               <w:t>2 fls.</w:t>
+            </w:r>
+          </w:p>
+        </w:tc>
+      </w:tr>
+      <w:tr>
+        <w:tc>
+          <w:tcPr>
+            <w:tcW w:type="dxa" w:w="360"/>
+            <w:vAlign w:val="center"/>
+          </w:tcPr>
+          <w:p>
+            <w:pPr>
+              <w:jc w:val="center"/>
+            </w:pPr>
+            <w:r>
+              <w:rPr>
+                <w:sz w:val="16"/>
+              </w:rPr>
+              <w:drawing>
+                <wp:inline xmlns:a="http://schemas.openxmlformats.org/drawingml/2006/main" xmlns:pic="http://schemas.openxmlformats.org/drawingml/2006/picture">
+                  <wp:extent cx="571500" cy="825500"/>
+                  <wp:docPr id="4" name="Picture 4"/>
+                  <wp:cNvGraphicFramePr>
+                    <a:graphicFrameLocks noChangeAspect="1"/>
+                  </wp:cNvGraphicFramePr>
+                  <a:graphic>
+                    <a:graphicData uri="http://schemas.openxmlformats.org/drawingml/2006/picture">
+                      <pic:pic>
+                        <pic:nvPicPr>
+                          <pic:cNvPr id="0" name="image.png"/>
+                          <pic:cNvPicPr/>
+                        </pic:nvPicPr>
+                        <pic:blipFill>
+                          <a:blip r:embed="rId12"/>
+                          <a:stretch>
+                            <a:fillRect/>
+                          </a:stretch>
+                        </pic:blipFill>
+                        <pic:spPr>
+                          <a:xfrm>
+                            <a:off x="0" y="0"/>
+                            <a:ext cx="571500" cy="825500"/>
+                          </a:xfrm>
+                          <a:prstGeom prst="rect"/>
+                        </pic:spPr>
+                      </pic:pic>
+                    </a:graphicData>
+                  </a:graphic>
+                </wp:inline>
+              </w:drawing>
+            </w:r>
+          </w:p>
+          <w:p>
+            <w:pPr>
+              <w:jc w:val="center"/>
+            </w:pPr>
+            <w:r>
+              <w:rPr>
+                <w:sz w:val="10"/>
+              </w:rPr>
+              <w:t>aditivo 07-v.pdf</w:t>
+            </w:r>
+          </w:p>
+        </w:tc>
+        <w:tc>
+          <w:tcPr>
+            <w:tcW w:type="dxa" w:w="1440"/>
+            <w:vAlign w:val="center"/>
+          </w:tcPr>
+          <w:p>
+            <w:pPr>
+              <w:jc w:val="center"/>
+            </w:pPr>
+            <w:r>
+              <w:rPr>
+                <w:sz w:val="16"/>
+              </w:rPr>
+              <w:t>desconhecido</w:t>
+            </w:r>
+          </w:p>
+        </w:tc>
+        <w:tc>
+          <w:tcPr>
+            <w:tcW w:type="dxa" w:w="6120"/>
+            <w:vAlign w:val="center"/>
+          </w:tcPr>
+          <w:p>
+            <w:pPr>
+              <w:jc w:val="both"/>
+            </w:pPr>
+            <w:r>
+              <w:rPr>
+                <w:sz w:val="16"/>
+              </w:rPr>
+              <w:t>Pelo presente instrumento particular na melhor forma de direito, resolvem as partes, a PREFEITURA MUNICIPAL DE SANTANA DOS GARROTES-PB, pessoa jurídica de direito interno público, portadora do CNPJ nº 08.942.211/0001-55, com sede na Rua Severino Teotônio, 129, Centro, Santana dos Garrotes/PB, neste ato representada por seu Prefeito Constitucional o Sr. José Paulo Filho, brasileiro, casado, aqui denominado de CONTRATANTE, do outro lado a Pessoa jurídica de Direito Privado MENDES E FERREIRA CONSTRUÇÕES LTDA, CNPJ: 26.781.189/0001-09, com sede na Rua Expedito Basílio, 31, Centro — Itaporanga/PB, aqui denominada CONTRATADA, no contrato já devidamente qualificado, e aqui legalmente representado, ADITAR O PRAZO dos serviços do referido contrato da seguinte forma: OBJETO: O presente contrato tem por objetivo a execução dos serviços de implantação de : / pavimentação em vias públicas (Lucas Bezerra Leite, Manoel Batista, Eudes Pinto, José Paulo — / :&amp;/ Leite e Agostinho Braz de Araújo, Manoel Batista, Dr Felizardo Teotonio Dantas, Rua — * *Projetada “ao lado da prefeitura”), no município de Santana dos Garrotes-PB, observadas as condições e especificações estabelecidas, dentro dos prazos e normas da lei nº 8.666/93 de 21/06/1993 c suas alterações posteriores.</w:t>
+            </w:r>
+          </w:p>
+        </w:tc>
+        <w:tc>
+          <w:tcPr>
+            <w:tcW w:type="dxa" w:w="360"/>
+            <w:vAlign w:val="center"/>
+          </w:tcPr>
+          <w:p>
+            <w:pPr>
+              <w:jc w:val="center"/>
+            </w:pPr>
+            <w:r>
+              <w:rPr>
+                <w:sz w:val="16"/>
+              </w:rPr>
+              <w:t>26/11/2023</w:t>
+            </w:r>
+          </w:p>
+        </w:tc>
+        <w:tc>
+          <w:tcPr>
+            <w:tcW w:type="dxa" w:w="360"/>
+            <w:vAlign w:val="center"/>
+          </w:tcPr>
+          <w:p>
+            <w:pPr>
+              <w:jc w:val="center"/>
+            </w:pPr>
+            <w:r>
+              <w:rPr>
+                <w:sz w:val="16"/>
+              </w:rPr>
+              <w:t>2 fls.</w:t>
+            </w:r>
+          </w:p>
+        </w:tc>
+      </w:tr>
+      <w:tr>
+        <w:tc>
+          <w:tcPr>
+            <w:tcW w:type="dxa" w:w="360"/>
+            <w:vAlign w:val="center"/>
+          </w:tcPr>
+          <w:p>
+            <w:pPr>
+              <w:jc w:val="center"/>
+            </w:pPr>
+            <w:r>
+              <w:rPr>
+                <w:sz w:val="16"/>
+              </w:rPr>
+              <w:drawing>
+                <wp:inline xmlns:a="http://schemas.openxmlformats.org/drawingml/2006/main" xmlns:pic="http://schemas.openxmlformats.org/drawingml/2006/picture">
+                  <wp:extent cx="571500" cy="825500"/>
+                  <wp:docPr id="5" name="Picture 5"/>
+                  <wp:cNvGraphicFramePr>
+                    <a:graphicFrameLocks noChangeAspect="1"/>
+                  </wp:cNvGraphicFramePr>
+                  <a:graphic>
+                    <a:graphicData uri="http://schemas.openxmlformats.org/drawingml/2006/picture">
+                      <pic:pic>
+                        <pic:nvPicPr>
+                          <pic:cNvPr id="0" name="image.png"/>
+                          <pic:cNvPicPr/>
+                        </pic:nvPicPr>
+                        <pic:blipFill>
+                          <a:blip r:embed="rId13"/>
+                          <a:stretch>
+                            <a:fillRect/>
+                          </a:stretch>
+                        </pic:blipFill>
+                        <pic:spPr>
+                          <a:xfrm>
+                            <a:off x="0" y="0"/>
+                            <a:ext cx="571500" cy="825500"/>
+                          </a:xfrm>
+                          <a:prstGeom prst="rect"/>
+                        </pic:spPr>
+                      </pic:pic>
+                    </a:graphicData>
+                  </a:graphic>
+                </wp:inline>
+              </w:drawing>
+            </w:r>
+          </w:p>
+          <w:p>
+            <w:pPr>
+              <w:jc w:val="center"/>
+            </w:pPr>
+            <w:r>
+              <w:rPr>
+                <w:sz w:val="10"/>
+              </w:rPr>
+              <w:t>tabela.pdf</w:t>
+            </w:r>
+          </w:p>
+        </w:tc>
+        <w:tc>
+          <w:tcPr>
+            <w:tcW w:type="dxa" w:w="1440"/>
+            <w:vAlign w:val="center"/>
+          </w:tcPr>
+          <w:p>
+            <w:pPr>
+              <w:jc w:val="center"/>
+            </w:pPr>
+            <w:r>
+              <w:rPr>
+                <w:sz w:val="16"/>
+              </w:rPr>
+              <w:t>desconhecido</w:t>
+            </w:r>
+          </w:p>
+        </w:tc>
+        <w:tc>
+          <w:tcPr>
+            <w:tcW w:type="dxa" w:w="6120"/>
+            <w:vAlign w:val="center"/>
+          </w:tcPr>
+          <w:p>
+            <w:pPr>
+              <w:jc w:val="both"/>
+            </w:pPr>
+            <w:r>
+              <w:rPr>
+                <w:sz w:val="16"/>
+              </w:rPr>
+              <w:t>Grades de porta com alizares, em madeira de Iei de 0,60 até 1,00 x 2,50m, inclusive 51 — assentamento (4) 10.11.02 Und 93.00 82,76 7.696,70 Grades de porta com alizares, em madeira de Iei de 1,00 até 1,45 x 2,50m, inclusive 52 —— assentamento (4) 10.11.02 Und 3.00 8897 266,91 Grades de porta com alizares, em madeira de Tei de 0,60 até 1,00 x 2,10m, inclusive 53 — assentamento (4) 10.11.02 Und 8,00 T7 57375 PMI - Porta de giro em compensado revestida com laminado melamínico texturizado na cor hranco neve, com ()60 x 2,50m, com bandeira, 54 — jnclusiveassentamento Und 200 — 17445 34B,89 PM2 - Porta de giro em compensado revestida com laminado melamínico texturizado na cor hranco neve, com (;80x2,50m, com bandeira, 55 — jnclusiveassentamento Und 4600 — 23260 — 10.699,52 PMB - Porta de giro em compensado revestida com laminado melamínico texturizado na cor hranco neve, com (,80x2,50m, com visar e 56 — bandeira, inclusive assentamento Und 1400 — 27850 3.89R,98 PMS - Porta de giro em compensado revestida com laminado melamínico texturizado na cor hranco neve, com 1,45x2,50m, com visar e 5.7 — bundeira, duas folhas, inclusive assentamento Und 300 — 420,99 1.262,98 PMB - Porta em madeira de Iei maciça, em ficha, para as buias de animais especiais, com 10,80x2,1Om, inclusive assentamento (4) 58 101003 Und 3600 — 167,68 603631 Porta de giro compensada revestida com melaminico texturizado na cor branco neve, com 0,60h1,60m, inclusive assentamento (4) 59 100501 Und 2100 — 11444 2.403,32 " Fomecimentoe assemtamento de fechadum de — || cilindra para partas internas ref.521-E.</w:t>
+            </w:r>
+          </w:p>
+        </w:tc>
+        <w:tc>
+          <w:tcPr>
+            <w:tcW w:type="dxa" w:w="360"/>
+            <w:vAlign w:val="center"/>
+          </w:tcPr>
+          <w:p>
+            <w:pPr>
+              <w:jc w:val="center"/>
+            </w:pPr>
+            <w:r>
+              <w:rPr>
+                <w:sz w:val="16"/>
+              </w:rPr>
+              <w:t>26/11/2023</w:t>
+            </w:r>
+          </w:p>
+        </w:tc>
+        <w:tc>
+          <w:tcPr>
+            <w:tcW w:type="dxa" w:w="360"/>
+            <w:vAlign w:val="center"/>
+          </w:tcPr>
+          <w:p>
+            <w:pPr>
+              <w:jc w:val="center"/>
+            </w:pPr>
+            <w:r>
+              <w:rPr>
+                <w:sz w:val="16"/>
+              </w:rPr>
+              <w:t>13 fls.</w:t>
             </w:r>
           </w:p>
         </w:tc>

</xml_diff>

<commit_message>
Criado o módulo entity
Criado o módulo entity para guardar as entidades persistentes do sistema. Adicionado os arquivos: forensic e appendix
</commit_message>
<xml_diff>
--- a/relatorio_documentos.docx
+++ b/relatorio_documentos.docx
@@ -158,135 +158,6 @@
               <w:rPr>
                 <w:sz w:val="10"/>
               </w:rPr>
-              <w:t>edital 4.pdf</w:t>
-            </w:r>
-          </w:p>
-        </w:tc>
-        <w:tc>
-          <w:tcPr>
-            <w:tcW w:type="dxa" w:w="1440"/>
-            <w:vAlign w:val="center"/>
-          </w:tcPr>
-          <w:p>
-            <w:pPr>
-              <w:jc w:val="center"/>
-            </w:pPr>
-            <w:r>
-              <w:rPr>
-                <w:sz w:val="16"/>
-              </w:rPr>
-              <w:t>edital</w:t>
-            </w:r>
-          </w:p>
-        </w:tc>
-        <w:tc>
-          <w:tcPr>
-            <w:tcW w:type="dxa" w:w="6120"/>
-            <w:vAlign w:val="center"/>
-          </w:tcPr>
-          <w:p>
-            <w:pPr>
-              <w:jc w:val="both"/>
-            </w:pPr>
-            <w:r>
-              <w:rPr>
-                <w:sz w:val="16"/>
-              </w:rPr>
-              <w:t>Edital de licitação na modalidade  CONCORRÊNCIA Nº. 08/2019-CEL, cujo objeto trata-se da contratação de empresa de engenharia especializada para execução de obra referente àConservação Rotineira (Pavimentação) na Malha Rodoviária Pavimentada do Estado da Paraíba, com valor previsto de RS 10.904.524,92 e prazo de execução previsto de 720 (setecentos e vinte) dias</w:t>
-            </w:r>
-          </w:p>
-        </w:tc>
-        <w:tc>
-          <w:tcPr>
-            <w:tcW w:type="dxa" w:w="360"/>
-            <w:vAlign w:val="center"/>
-          </w:tcPr>
-          <w:p>
-            <w:pPr>
-              <w:jc w:val="center"/>
-            </w:pPr>
-            <w:r>
-              <w:rPr>
-                <w:sz w:val="16"/>
-              </w:rPr>
-              <w:t>20/10/2013</w:t>
-            </w:r>
-          </w:p>
-        </w:tc>
-        <w:tc>
-          <w:tcPr>
-            <w:tcW w:type="dxa" w:w="360"/>
-            <w:vAlign w:val="center"/>
-          </w:tcPr>
-          <w:p>
-            <w:pPr>
-              <w:jc w:val="center"/>
-            </w:pPr>
-            <w:r>
-              <w:rPr>
-                <w:sz w:val="16"/>
-              </w:rPr>
-              <w:t>20 fls.</w:t>
-            </w:r>
-          </w:p>
-        </w:tc>
-      </w:tr>
-      <w:tr>
-        <w:tc>
-          <w:tcPr>
-            <w:tcW w:type="dxa" w:w="360"/>
-            <w:vAlign w:val="center"/>
-          </w:tcPr>
-          <w:p>
-            <w:pPr>
-              <w:jc w:val="center"/>
-            </w:pPr>
-            <w:r>
-              <w:rPr>
-                <w:sz w:val="16"/>
-              </w:rPr>
-              <w:drawing>
-                <wp:inline xmlns:a="http://schemas.openxmlformats.org/drawingml/2006/main" xmlns:pic="http://schemas.openxmlformats.org/drawingml/2006/picture">
-                  <wp:extent cx="571500" cy="825500"/>
-                  <wp:docPr id="2" name="Picture 2"/>
-                  <wp:cNvGraphicFramePr>
-                    <a:graphicFrameLocks noChangeAspect="1"/>
-                  </wp:cNvGraphicFramePr>
-                  <a:graphic>
-                    <a:graphicData uri="http://schemas.openxmlformats.org/drawingml/2006/picture">
-                      <pic:pic>
-                        <pic:nvPicPr>
-                          <pic:cNvPr id="0" name="image.png"/>
-                          <pic:cNvPicPr/>
-                        </pic:nvPicPr>
-                        <pic:blipFill>
-                          <a:blip r:embed="rId10"/>
-                          <a:stretch>
-                            <a:fillRect/>
-                          </a:stretch>
-                        </pic:blipFill>
-                        <pic:spPr>
-                          <a:xfrm>
-                            <a:off x="0" y="0"/>
-                            <a:ext cx="571500" cy="825500"/>
-                          </a:xfrm>
-                          <a:prstGeom prst="rect"/>
-                        </pic:spPr>
-                      </pic:pic>
-                    </a:graphicData>
-                  </a:graphic>
-                </wp:inline>
-              </w:drawing>
-            </w:r>
-          </w:p>
-          <w:p>
-            <w:pPr>
-              <w:jc w:val="center"/>
-            </w:pPr>
-            <w:r>
-              <w:rPr>
-                <w:sz w:val="10"/>
-              </w:rPr>
               <w:t>contrato 1.pdf</w:t>
             </w:r>
           </w:p>
@@ -377,7 +248,7 @@
               <w:drawing>
                 <wp:inline xmlns:a="http://schemas.openxmlformats.org/drawingml/2006/main" xmlns:pic="http://schemas.openxmlformats.org/drawingml/2006/picture">
                   <wp:extent cx="571500" cy="825500"/>
-                  <wp:docPr id="3" name="Picture 3"/>
+                  <wp:docPr id="2" name="Picture 2"/>
                   <wp:cNvGraphicFramePr>
                     <a:graphicFrameLocks noChangeAspect="1"/>
                   </wp:cNvGraphicFramePr>
@@ -389,7 +260,7 @@
                           <pic:cNvPicPr/>
                         </pic:nvPicPr>
                         <pic:blipFill>
-                          <a:blip r:embed="rId11"/>
+                          <a:blip r:embed="rId10"/>
                           <a:stretch>
                             <a:fillRect/>
                           </a:stretch>
@@ -485,264 +356,6 @@
                 <w:sz w:val="16"/>
               </w:rPr>
               <w:t>2 fls.</w:t>
-            </w:r>
-          </w:p>
-        </w:tc>
-      </w:tr>
-      <w:tr>
-        <w:tc>
-          <w:tcPr>
-            <w:tcW w:type="dxa" w:w="360"/>
-            <w:vAlign w:val="center"/>
-          </w:tcPr>
-          <w:p>
-            <w:pPr>
-              <w:jc w:val="center"/>
-            </w:pPr>
-            <w:r>
-              <w:rPr>
-                <w:sz w:val="16"/>
-              </w:rPr>
-              <w:drawing>
-                <wp:inline xmlns:a="http://schemas.openxmlformats.org/drawingml/2006/main" xmlns:pic="http://schemas.openxmlformats.org/drawingml/2006/picture">
-                  <wp:extent cx="571500" cy="825500"/>
-                  <wp:docPr id="4" name="Picture 4"/>
-                  <wp:cNvGraphicFramePr>
-                    <a:graphicFrameLocks noChangeAspect="1"/>
-                  </wp:cNvGraphicFramePr>
-                  <a:graphic>
-                    <a:graphicData uri="http://schemas.openxmlformats.org/drawingml/2006/picture">
-                      <pic:pic>
-                        <pic:nvPicPr>
-                          <pic:cNvPr id="0" name="image.png"/>
-                          <pic:cNvPicPr/>
-                        </pic:nvPicPr>
-                        <pic:blipFill>
-                          <a:blip r:embed="rId12"/>
-                          <a:stretch>
-                            <a:fillRect/>
-                          </a:stretch>
-                        </pic:blipFill>
-                        <pic:spPr>
-                          <a:xfrm>
-                            <a:off x="0" y="0"/>
-                            <a:ext cx="571500" cy="825500"/>
-                          </a:xfrm>
-                          <a:prstGeom prst="rect"/>
-                        </pic:spPr>
-                      </pic:pic>
-                    </a:graphicData>
-                  </a:graphic>
-                </wp:inline>
-              </w:drawing>
-            </w:r>
-          </w:p>
-          <w:p>
-            <w:pPr>
-              <w:jc w:val="center"/>
-            </w:pPr>
-            <w:r>
-              <w:rPr>
-                <w:sz w:val="10"/>
-              </w:rPr>
-              <w:t>aditivo 07-v.pdf</w:t>
-            </w:r>
-          </w:p>
-        </w:tc>
-        <w:tc>
-          <w:tcPr>
-            <w:tcW w:type="dxa" w:w="1440"/>
-            <w:vAlign w:val="center"/>
-          </w:tcPr>
-          <w:p>
-            <w:pPr>
-              <w:jc w:val="center"/>
-            </w:pPr>
-            <w:r>
-              <w:rPr>
-                <w:sz w:val="16"/>
-              </w:rPr>
-              <w:t>desconhecido</w:t>
-            </w:r>
-          </w:p>
-        </w:tc>
-        <w:tc>
-          <w:tcPr>
-            <w:tcW w:type="dxa" w:w="6120"/>
-            <w:vAlign w:val="center"/>
-          </w:tcPr>
-          <w:p>
-            <w:pPr>
-              <w:jc w:val="both"/>
-            </w:pPr>
-            <w:r>
-              <w:rPr>
-                <w:sz w:val="16"/>
-              </w:rPr>
-              <w:t>Pelo presente instrumento particular na melhor forma de direito, resolvem as partes, a PREFEITURA MUNICIPAL DE SANTANA DOS GARROTES-PB, pessoa jurídica de direito interno público, portadora do CNPJ nº 08.942.211/0001-55, com sede na Rua Severino Teotônio, 129, Centro, Santana dos Garrotes/PB, neste ato representada por seu Prefeito Constitucional o Sr. José Paulo Filho, brasileiro, casado, aqui denominado de CONTRATANTE, do outro lado a Pessoa jurídica de Direito Privado MENDES E FERREIRA CONSTRUÇÕES LTDA, CNPJ: 26.781.189/0001-09, com sede na Rua Expedito Basílio, 31, Centro — Itaporanga/PB, aqui denominada CONTRATADA, no contrato já devidamente qualificado, e aqui legalmente representado, ADITAR O PRAZO dos serviços do referido contrato da seguinte forma: OBJETO: O presente contrato tem por objetivo a execução dos serviços de implantação de : / pavimentação em vias públicas (Lucas Bezerra Leite, Manoel Batista, Eudes Pinto, José Paulo — / :&amp;/ Leite e Agostinho Braz de Araújo, Manoel Batista, Dr Felizardo Teotonio Dantas, Rua — * *Projetada “ao lado da prefeitura”), no município de Santana dos Garrotes-PB, observadas as condições e especificações estabelecidas, dentro dos prazos e normas da lei nº 8.666/93 de 21/06/1993 c suas alterações posteriores.</w:t>
-            </w:r>
-          </w:p>
-        </w:tc>
-        <w:tc>
-          <w:tcPr>
-            <w:tcW w:type="dxa" w:w="360"/>
-            <w:vAlign w:val="center"/>
-          </w:tcPr>
-          <w:p>
-            <w:pPr>
-              <w:jc w:val="center"/>
-            </w:pPr>
-            <w:r>
-              <w:rPr>
-                <w:sz w:val="16"/>
-              </w:rPr>
-              <w:t>26/11/2023</w:t>
-            </w:r>
-          </w:p>
-        </w:tc>
-        <w:tc>
-          <w:tcPr>
-            <w:tcW w:type="dxa" w:w="360"/>
-            <w:vAlign w:val="center"/>
-          </w:tcPr>
-          <w:p>
-            <w:pPr>
-              <w:jc w:val="center"/>
-            </w:pPr>
-            <w:r>
-              <w:rPr>
-                <w:sz w:val="16"/>
-              </w:rPr>
-              <w:t>2 fls.</w:t>
-            </w:r>
-          </w:p>
-        </w:tc>
-      </w:tr>
-      <w:tr>
-        <w:tc>
-          <w:tcPr>
-            <w:tcW w:type="dxa" w:w="360"/>
-            <w:vAlign w:val="center"/>
-          </w:tcPr>
-          <w:p>
-            <w:pPr>
-              <w:jc w:val="center"/>
-            </w:pPr>
-            <w:r>
-              <w:rPr>
-                <w:sz w:val="16"/>
-              </w:rPr>
-              <w:drawing>
-                <wp:inline xmlns:a="http://schemas.openxmlformats.org/drawingml/2006/main" xmlns:pic="http://schemas.openxmlformats.org/drawingml/2006/picture">
-                  <wp:extent cx="571500" cy="825500"/>
-                  <wp:docPr id="5" name="Picture 5"/>
-                  <wp:cNvGraphicFramePr>
-                    <a:graphicFrameLocks noChangeAspect="1"/>
-                  </wp:cNvGraphicFramePr>
-                  <a:graphic>
-                    <a:graphicData uri="http://schemas.openxmlformats.org/drawingml/2006/picture">
-                      <pic:pic>
-                        <pic:nvPicPr>
-                          <pic:cNvPr id="0" name="image.png"/>
-                          <pic:cNvPicPr/>
-                        </pic:nvPicPr>
-                        <pic:blipFill>
-                          <a:blip r:embed="rId13"/>
-                          <a:stretch>
-                            <a:fillRect/>
-                          </a:stretch>
-                        </pic:blipFill>
-                        <pic:spPr>
-                          <a:xfrm>
-                            <a:off x="0" y="0"/>
-                            <a:ext cx="571500" cy="825500"/>
-                          </a:xfrm>
-                          <a:prstGeom prst="rect"/>
-                        </pic:spPr>
-                      </pic:pic>
-                    </a:graphicData>
-                  </a:graphic>
-                </wp:inline>
-              </w:drawing>
-            </w:r>
-          </w:p>
-          <w:p>
-            <w:pPr>
-              <w:jc w:val="center"/>
-            </w:pPr>
-            <w:r>
-              <w:rPr>
-                <w:sz w:val="10"/>
-              </w:rPr>
-              <w:t>tabela.pdf</w:t>
-            </w:r>
-          </w:p>
-        </w:tc>
-        <w:tc>
-          <w:tcPr>
-            <w:tcW w:type="dxa" w:w="1440"/>
-            <w:vAlign w:val="center"/>
-          </w:tcPr>
-          <w:p>
-            <w:pPr>
-              <w:jc w:val="center"/>
-            </w:pPr>
-            <w:r>
-              <w:rPr>
-                <w:sz w:val="16"/>
-              </w:rPr>
-              <w:t>desconhecido</w:t>
-            </w:r>
-          </w:p>
-        </w:tc>
-        <w:tc>
-          <w:tcPr>
-            <w:tcW w:type="dxa" w:w="6120"/>
-            <w:vAlign w:val="center"/>
-          </w:tcPr>
-          <w:p>
-            <w:pPr>
-              <w:jc w:val="both"/>
-            </w:pPr>
-            <w:r>
-              <w:rPr>
-                <w:sz w:val="16"/>
-              </w:rPr>
-              <w:t>Grades de porta com alizares, em madeira de Iei de 0,60 até 1,00 x 2,50m, inclusive 51 — assentamento (4) 10.11.02 Und 93.00 82,76 7.696,70 Grades de porta com alizares, em madeira de Iei de 1,00 até 1,45 x 2,50m, inclusive 52 —— assentamento (4) 10.11.02 Und 3.00 8897 266,91 Grades de porta com alizares, em madeira de Tei de 0,60 até 1,00 x 2,10m, inclusive 53 — assentamento (4) 10.11.02 Und 8,00 T7 57375 PMI - Porta de giro em compensado revestida com laminado melamínico texturizado na cor hranco neve, com ()60 x 2,50m, com bandeira, 54 — jnclusiveassentamento Und 200 — 17445 34B,89 PM2 - Porta de giro em compensado revestida com laminado melamínico texturizado na cor hranco neve, com (;80x2,50m, com bandeira, 55 — jnclusiveassentamento Und 4600 — 23260 — 10.699,52 PMB - Porta de giro em compensado revestida com laminado melamínico texturizado na cor hranco neve, com (,80x2,50m, com visar e 56 — bandeira, inclusive assentamento Und 1400 — 27850 3.89R,98 PMS - Porta de giro em compensado revestida com laminado melamínico texturizado na cor hranco neve, com 1,45x2,50m, com visar e 5.7 — bundeira, duas folhas, inclusive assentamento Und 300 — 420,99 1.262,98 PMB - Porta em madeira de Iei maciça, em ficha, para as buias de animais especiais, com 10,80x2,1Om, inclusive assentamento (4) 58 101003 Und 3600 — 167,68 603631 Porta de giro compensada revestida com melaminico texturizado na cor branco neve, com 0,60h1,60m, inclusive assentamento (4) 59 100501 Und 2100 — 11444 2.403,32 " Fomecimentoe assemtamento de fechadum de — || cilindra para partas internas ref.521-E.</w:t>
-            </w:r>
-          </w:p>
-        </w:tc>
-        <w:tc>
-          <w:tcPr>
-            <w:tcW w:type="dxa" w:w="360"/>
-            <w:vAlign w:val="center"/>
-          </w:tcPr>
-          <w:p>
-            <w:pPr>
-              <w:jc w:val="center"/>
-            </w:pPr>
-            <w:r>
-              <w:rPr>
-                <w:sz w:val="16"/>
-              </w:rPr>
-              <w:t>26/11/2023</w:t>
-            </w:r>
-          </w:p>
-        </w:tc>
-        <w:tc>
-          <w:tcPr>
-            <w:tcW w:type="dxa" w:w="360"/>
-            <w:vAlign w:val="center"/>
-          </w:tcPr>
-          <w:p>
-            <w:pPr>
-              <w:jc w:val="center"/>
-            </w:pPr>
-            <w:r>
-              <w:rPr>
-                <w:sz w:val="16"/>
-              </w:rPr>
-              <w:t>13 fls.</w:t>
             </w:r>
           </w:p>
         </w:tc>

</xml_diff>

<commit_message>
Adição da classe TaskManagerFrame no módulo frames
</commit_message>
<xml_diff>
--- a/relatorio_documentos.docx
+++ b/relatorio_documentos.docx
@@ -158,135 +158,6 @@
               <w:rPr>
                 <w:sz w:val="10"/>
               </w:rPr>
-              <w:t>contrato 1.pdf</w:t>
-            </w:r>
-          </w:p>
-        </w:tc>
-        <w:tc>
-          <w:tcPr>
-            <w:tcW w:type="dxa" w:w="1440"/>
-            <w:vAlign w:val="center"/>
-          </w:tcPr>
-          <w:p>
-            <w:pPr>
-              <w:jc w:val="center"/>
-            </w:pPr>
-            <w:r>
-              <w:rPr>
-                <w:sz w:val="16"/>
-              </w:rPr>
-              <w:t>contrato</w:t>
-            </w:r>
-          </w:p>
-        </w:tc>
-        <w:tc>
-          <w:tcPr>
-            <w:tcW w:type="dxa" w:w="6120"/>
-            <w:vAlign w:val="center"/>
-          </w:tcPr>
-          <w:p>
-            <w:pPr>
-              <w:jc w:val="both"/>
-            </w:pPr>
-            <w:r>
-              <w:rPr>
-                <w:sz w:val="16"/>
-              </w:rPr>
-              <w:t xml:space="preserve">Contrato entre PREFEITURA MUNICIPAL DE LAGOA SECA e TORRES CONSTRUCOES LTDA - EPP, estabelecido em 09 de Junho de 2020 no valor de R$ 122.447, com o objetivo de CONTRATAÇÃO DE EMPRESA PARA A EXECUÇÃO DE PAVIMENTAÇÃO EM PARALELEPIPEDO EM DIVERSAS LOCALIDADES, NA ZONA URBANA E RURAL NO MUNICÍPIO DE LAGOA SECA/PB - RECURSOS PROPRIOS. </w:t>
-            </w:r>
-          </w:p>
-        </w:tc>
-        <w:tc>
-          <w:tcPr>
-            <w:tcW w:type="dxa" w:w="360"/>
-            <w:vAlign w:val="center"/>
-          </w:tcPr>
-          <w:p>
-            <w:pPr>
-              <w:jc w:val="center"/>
-            </w:pPr>
-            <w:r>
-              <w:rPr>
-                <w:sz w:val="16"/>
-              </w:rPr>
-              <w:t>21/11/2022</w:t>
-            </w:r>
-          </w:p>
-        </w:tc>
-        <w:tc>
-          <w:tcPr>
-            <w:tcW w:type="dxa" w:w="360"/>
-            <w:vAlign w:val="center"/>
-          </w:tcPr>
-          <w:p>
-            <w:pPr>
-              <w:jc w:val="center"/>
-            </w:pPr>
-            <w:r>
-              <w:rPr>
-                <w:sz w:val="16"/>
-              </w:rPr>
-              <w:t>4 fls.</w:t>
-            </w:r>
-          </w:p>
-        </w:tc>
-      </w:tr>
-      <w:tr>
-        <w:tc>
-          <w:tcPr>
-            <w:tcW w:type="dxa" w:w="360"/>
-            <w:vAlign w:val="center"/>
-          </w:tcPr>
-          <w:p>
-            <w:pPr>
-              <w:jc w:val="center"/>
-            </w:pPr>
-            <w:r>
-              <w:rPr>
-                <w:sz w:val="16"/>
-              </w:rPr>
-              <w:drawing>
-                <wp:inline xmlns:a="http://schemas.openxmlformats.org/drawingml/2006/main" xmlns:pic="http://schemas.openxmlformats.org/drawingml/2006/picture">
-                  <wp:extent cx="571500" cy="825500"/>
-                  <wp:docPr id="2" name="Picture 2"/>
-                  <wp:cNvGraphicFramePr>
-                    <a:graphicFrameLocks noChangeAspect="1"/>
-                  </wp:cNvGraphicFramePr>
-                  <a:graphic>
-                    <a:graphicData uri="http://schemas.openxmlformats.org/drawingml/2006/picture">
-                      <pic:pic>
-                        <pic:nvPicPr>
-                          <pic:cNvPr id="0" name="image.png"/>
-                          <pic:cNvPicPr/>
-                        </pic:nvPicPr>
-                        <pic:blipFill>
-                          <a:blip r:embed="rId10"/>
-                          <a:stretch>
-                            <a:fillRect/>
-                          </a:stretch>
-                        </pic:blipFill>
-                        <pic:spPr>
-                          <a:xfrm>
-                            <a:off x="0" y="0"/>
-                            <a:ext cx="571500" cy="825500"/>
-                          </a:xfrm>
-                          <a:prstGeom prst="rect"/>
-                        </pic:spPr>
-                      </pic:pic>
-                    </a:graphicData>
-                  </a:graphic>
-                </wp:inline>
-              </w:drawing>
-            </w:r>
-          </w:p>
-          <w:p>
-            <w:pPr>
-              <w:jc w:val="center"/>
-            </w:pPr>
-            <w:r>
-              <w:rPr>
-                <w:sz w:val="10"/>
-              </w:rPr>
               <w:t>contrato 7.pdf</w:t>
             </w:r>
           </w:p>
@@ -304,7 +175,7 @@
               <w:rPr>
                 <w:sz w:val="16"/>
               </w:rPr>
-              <w:t>contrato</w:t>
+              <w:t>desconhecido</w:t>
             </w:r>
           </w:p>
         </w:tc>
@@ -321,7 +192,7 @@
               <w:rPr>
                 <w:sz w:val="16"/>
               </w:rPr>
-              <w:t xml:space="preserve">Contrato entre  A PREFEITURA MUNICIPAL DE SÃO JORODO RIO DO PEIXE e FFJ CONSTRUTORA LTDA, estabelecido em 28 de Janeiro de 2020 no valor de R$ 479.375, com o objetivo de CONTRATAÇÃO DE EMPRESA JURIDICA ESPECIALIZADA PARA CONSTRUÇÃO DE DIVERSAS PRAÇAS NO NUNICÍPIO DE SÃO JOÃO DO RIO DO PEIXE-PB. </w:t>
+              <w:t>86 e 87 da Lei 9.666/93: a - advertência; b - multa de mora de 0,5% (zero vírgula cinco por cento) aplicada sobre o valor do contrato por dia de atraso na entrega, no ínicio ou na execução do objeto ora contratado; c - multa de 10% (dez por cento) sobre o valor contratado pela inexecução total ou parcial do contrato; d - suspensão temporária de participar em licitação e impedimento de contratar com a Admínistração, por prazo de até 02 (dois) anos: e - declaração de inidoneídade para licitar ou contratar com a Administração Pública enquanto perduraren os motívos determinantes da punição ou até que seja promovida sua reabiliítação perante a própria autoridade que aplicou a penalidade; f - simultaneamente, qualquer das penalidades cabíveis fundamentadas na Lei 8.666/93.</w:t>
             </w:r>
           </w:p>
         </w:tc>
@@ -338,7 +209,7 @@
               <w:rPr>
                 <w:sz w:val="16"/>
               </w:rPr>
-              <w:t>21/11/2022</w:t>
+              <w:t>28/11/2023</w:t>
             </w:r>
           </w:p>
         </w:tc>

</xml_diff>

<commit_message>
Resolvido o problema com o método insort
</commit_message>
<xml_diff>
--- a/relatorio_documentos.docx
+++ b/relatorio_documentos.docx
@@ -158,6 +158,135 @@
               <w:rPr>
                 <w:sz w:val="10"/>
               </w:rPr>
+              <w:t>edital 4.pdf</w:t>
+            </w:r>
+          </w:p>
+        </w:tc>
+        <w:tc>
+          <w:tcPr>
+            <w:tcW w:type="dxa" w:w="1440"/>
+            <w:vAlign w:val="center"/>
+          </w:tcPr>
+          <w:p>
+            <w:pPr>
+              <w:jc w:val="center"/>
+            </w:pPr>
+            <w:r>
+              <w:rPr>
+                <w:sz w:val="16"/>
+              </w:rPr>
+              <w:t>edital</w:t>
+            </w:r>
+          </w:p>
+        </w:tc>
+        <w:tc>
+          <w:tcPr>
+            <w:tcW w:type="dxa" w:w="6120"/>
+            <w:vAlign w:val="center"/>
+          </w:tcPr>
+          <w:p>
+            <w:pPr>
+              <w:jc w:val="both"/>
+            </w:pPr>
+            <w:r>
+              <w:rPr>
+                <w:sz w:val="16"/>
+              </w:rPr>
+              <w:t>Edital de licitação na modalidade  CONCORRÊNCIA Nº. 08/2019-CEL, cujo objeto trata-se da contratação de empresa de engenharia especializada para execução de obra referente àConservação Rotineira (Pavimentação) na Malha Rodoviária Pavimentada do Estado da Paraíba, com valor previsto de RS 10.904.524,92 e prazo de execução previsto de 720 (setecentos e vinte) dias</w:t>
+            </w:r>
+          </w:p>
+        </w:tc>
+        <w:tc>
+          <w:tcPr>
+            <w:tcW w:type="dxa" w:w="360"/>
+            <w:vAlign w:val="center"/>
+          </w:tcPr>
+          <w:p>
+            <w:pPr>
+              <w:jc w:val="center"/>
+            </w:pPr>
+            <w:r>
+              <w:rPr>
+                <w:sz w:val="16"/>
+              </w:rPr>
+              <w:t>20/10/2013</w:t>
+            </w:r>
+          </w:p>
+        </w:tc>
+        <w:tc>
+          <w:tcPr>
+            <w:tcW w:type="dxa" w:w="360"/>
+            <w:vAlign w:val="center"/>
+          </w:tcPr>
+          <w:p>
+            <w:pPr>
+              <w:jc w:val="center"/>
+            </w:pPr>
+            <w:r>
+              <w:rPr>
+                <w:sz w:val="16"/>
+              </w:rPr>
+              <w:t>20 fls.</w:t>
+            </w:r>
+          </w:p>
+        </w:tc>
+      </w:tr>
+      <w:tr>
+        <w:tc>
+          <w:tcPr>
+            <w:tcW w:type="dxa" w:w="360"/>
+            <w:vAlign w:val="center"/>
+          </w:tcPr>
+          <w:p>
+            <w:pPr>
+              <w:jc w:val="center"/>
+            </w:pPr>
+            <w:r>
+              <w:rPr>
+                <w:sz w:val="16"/>
+              </w:rPr>
+              <w:drawing>
+                <wp:inline xmlns:a="http://schemas.openxmlformats.org/drawingml/2006/main" xmlns:pic="http://schemas.openxmlformats.org/drawingml/2006/picture">
+                  <wp:extent cx="571500" cy="825500"/>
+                  <wp:docPr id="2" name="Picture 2"/>
+                  <wp:cNvGraphicFramePr>
+                    <a:graphicFrameLocks noChangeAspect="1"/>
+                  </wp:cNvGraphicFramePr>
+                  <a:graphic>
+                    <a:graphicData uri="http://schemas.openxmlformats.org/drawingml/2006/picture">
+                      <pic:pic>
+                        <pic:nvPicPr>
+                          <pic:cNvPr id="0" name="image.png"/>
+                          <pic:cNvPicPr/>
+                        </pic:nvPicPr>
+                        <pic:blipFill>
+                          <a:blip r:embed="rId10"/>
+                          <a:stretch>
+                            <a:fillRect/>
+                          </a:stretch>
+                        </pic:blipFill>
+                        <pic:spPr>
+                          <a:xfrm>
+                            <a:off x="0" y="0"/>
+                            <a:ext cx="571500" cy="825500"/>
+                          </a:xfrm>
+                          <a:prstGeom prst="rect"/>
+                        </pic:spPr>
+                      </pic:pic>
+                    </a:graphicData>
+                  </a:graphic>
+                </wp:inline>
+              </w:drawing>
+            </w:r>
+          </w:p>
+          <w:p>
+            <w:pPr>
+              <w:jc w:val="center"/>
+            </w:pPr>
+            <w:r>
+              <w:rPr>
+                <w:sz w:val="10"/>
+              </w:rPr>
               <w:t>contrato 7.pdf</w:t>
             </w:r>
           </w:p>
@@ -175,7 +304,7 @@
               <w:rPr>
                 <w:sz w:val="16"/>
               </w:rPr>
-              <w:t>desconhecido</w:t>
+              <w:t>contrato</w:t>
             </w:r>
           </w:p>
         </w:tc>
@@ -192,7 +321,7 @@
               <w:rPr>
                 <w:sz w:val="16"/>
               </w:rPr>
-              <w:t>86 e 87 da Lei 9.666/93: a - advertência; b - multa de mora de 0,5% (zero vírgula cinco por cento) aplicada sobre o valor do contrato por dia de atraso na entrega, no ínicio ou na execução do objeto ora contratado; c - multa de 10% (dez por cento) sobre o valor contratado pela inexecução total ou parcial do contrato; d - suspensão temporária de participar em licitação e impedimento de contratar com a Admínistração, por prazo de até 02 (dois) anos: e - declaração de inidoneídade para licitar ou contratar com a Administração Pública enquanto perduraren os motívos determinantes da punição ou até que seja promovida sua reabiliítação perante a própria autoridade que aplicou a penalidade; f - simultaneamente, qualquer das penalidades cabíveis fundamentadas na Lei 8.666/93.</w:t>
+              <w:t xml:space="preserve">Contrato entre  A PREFEITURA MUNICIPAL DE SÃO JORODO RIO DO PEIXE e FFJ CONSTRUTORA LTDA, estabelecido em 28 de Janeiro de 2020 no valor de R$ 479.375, com o objetivo de CONTRATAÇÃO DE EMPRESA JURIDICA ESPECIALIZADA PARA CONSTRUÇÃO DE DIVERSAS PRAÇAS NO NUNICÍPIO DE SÃO JOÃO DO RIO DO PEIXE-PB. </w:t>
             </w:r>
           </w:p>
         </w:tc>
@@ -209,7 +338,7 @@
               <w:rPr>
                 <w:sz w:val="16"/>
               </w:rPr>
-              <w:t>28/11/2023</w:t>
+              <w:t>21/11/2022</w:t>
             </w:r>
           </w:p>
         </w:tc>

</xml_diff>

<commit_message>
Criada a classe TaskManagerFrame e Button
</commit_message>
<xml_diff>
--- a/relatorio_documentos.docx
+++ b/relatorio_documentos.docx
@@ -158,135 +158,6 @@
               <w:rPr>
                 <w:sz w:val="10"/>
               </w:rPr>
-              <w:t>edital 4.pdf</w:t>
-            </w:r>
-          </w:p>
-        </w:tc>
-        <w:tc>
-          <w:tcPr>
-            <w:tcW w:type="dxa" w:w="1440"/>
-            <w:vAlign w:val="center"/>
-          </w:tcPr>
-          <w:p>
-            <w:pPr>
-              <w:jc w:val="center"/>
-            </w:pPr>
-            <w:r>
-              <w:rPr>
-                <w:sz w:val="16"/>
-              </w:rPr>
-              <w:t>edital</w:t>
-            </w:r>
-          </w:p>
-        </w:tc>
-        <w:tc>
-          <w:tcPr>
-            <w:tcW w:type="dxa" w:w="6120"/>
-            <w:vAlign w:val="center"/>
-          </w:tcPr>
-          <w:p>
-            <w:pPr>
-              <w:jc w:val="both"/>
-            </w:pPr>
-            <w:r>
-              <w:rPr>
-                <w:sz w:val="16"/>
-              </w:rPr>
-              <w:t>Edital de licitação na modalidade  CONCORRÊNCIA Nº. 08/2019-CEL, cujo objeto trata-se da contratação de empresa de engenharia especializada para execução de obra referente àConservação Rotineira (Pavimentação) na Malha Rodoviária Pavimentada do Estado da Paraíba, com valor previsto de RS 10.904.524,92 e prazo de execução previsto de 720 (setecentos e vinte) dias</w:t>
-            </w:r>
-          </w:p>
-        </w:tc>
-        <w:tc>
-          <w:tcPr>
-            <w:tcW w:type="dxa" w:w="360"/>
-            <w:vAlign w:val="center"/>
-          </w:tcPr>
-          <w:p>
-            <w:pPr>
-              <w:jc w:val="center"/>
-            </w:pPr>
-            <w:r>
-              <w:rPr>
-                <w:sz w:val="16"/>
-              </w:rPr>
-              <w:t>20/10/2013</w:t>
-            </w:r>
-          </w:p>
-        </w:tc>
-        <w:tc>
-          <w:tcPr>
-            <w:tcW w:type="dxa" w:w="360"/>
-            <w:vAlign w:val="center"/>
-          </w:tcPr>
-          <w:p>
-            <w:pPr>
-              <w:jc w:val="center"/>
-            </w:pPr>
-            <w:r>
-              <w:rPr>
-                <w:sz w:val="16"/>
-              </w:rPr>
-              <w:t>20 fls.</w:t>
-            </w:r>
-          </w:p>
-        </w:tc>
-      </w:tr>
-      <w:tr>
-        <w:tc>
-          <w:tcPr>
-            <w:tcW w:type="dxa" w:w="360"/>
-            <w:vAlign w:val="center"/>
-          </w:tcPr>
-          <w:p>
-            <w:pPr>
-              <w:jc w:val="center"/>
-            </w:pPr>
-            <w:r>
-              <w:rPr>
-                <w:sz w:val="16"/>
-              </w:rPr>
-              <w:drawing>
-                <wp:inline xmlns:a="http://schemas.openxmlformats.org/drawingml/2006/main" xmlns:pic="http://schemas.openxmlformats.org/drawingml/2006/picture">
-                  <wp:extent cx="571500" cy="825500"/>
-                  <wp:docPr id="2" name="Picture 2"/>
-                  <wp:cNvGraphicFramePr>
-                    <a:graphicFrameLocks noChangeAspect="1"/>
-                  </wp:cNvGraphicFramePr>
-                  <a:graphic>
-                    <a:graphicData uri="http://schemas.openxmlformats.org/drawingml/2006/picture">
-                      <pic:pic>
-                        <pic:nvPicPr>
-                          <pic:cNvPr id="0" name="image.png"/>
-                          <pic:cNvPicPr/>
-                        </pic:nvPicPr>
-                        <pic:blipFill>
-                          <a:blip r:embed="rId10"/>
-                          <a:stretch>
-                            <a:fillRect/>
-                          </a:stretch>
-                        </pic:blipFill>
-                        <pic:spPr>
-                          <a:xfrm>
-                            <a:off x="0" y="0"/>
-                            <a:ext cx="571500" cy="825500"/>
-                          </a:xfrm>
-                          <a:prstGeom prst="rect"/>
-                        </pic:spPr>
-                      </pic:pic>
-                    </a:graphicData>
-                  </a:graphic>
-                </wp:inline>
-              </w:drawing>
-            </w:r>
-          </w:p>
-          <w:p>
-            <w:pPr>
-              <w:jc w:val="center"/>
-            </w:pPr>
-            <w:r>
-              <w:rPr>
-                <w:sz w:val="10"/>
-              </w:rPr>
               <w:t>contrato 7.pdf</w:t>
             </w:r>
           </w:p>
@@ -304,7 +175,7 @@
               <w:rPr>
                 <w:sz w:val="16"/>
               </w:rPr>
-              <w:t>contrato</w:t>
+              <w:t>desconhecido</w:t>
             </w:r>
           </w:p>
         </w:tc>
@@ -321,7 +192,7 @@
               <w:rPr>
                 <w:sz w:val="16"/>
               </w:rPr>
-              <w:t xml:space="preserve">Contrato entre  A PREFEITURA MUNICIPAL DE SÃO JORODO RIO DO PEIXE e FFJ CONSTRUTORA LTDA, estabelecido em 28 de Janeiro de 2020 no valor de R$ 479.375, com o objetivo de CONTRATAÇÃO DE EMPRESA JURIDICA ESPECIALIZADA PARA CONSTRUÇÃO DE DIVERSAS PRAÇAS NO NUNICÍPIO DE SÃO JOÃO DO RIO DO PEIXE-PB. </w:t>
+              <w:t>86 e 87 da Lei 9.666/93: a - advertência; b - multa de mora de 0,5% (zero vírgula cinco por cento) aplicada sobre o valor do contrato por dia de atraso na entrega, no ínicio ou na execução do objeto ora contratado; c - multa de 10% (dez por cento) sobre o valor contratado pela inexecução total ou parcial do contrato; d - suspensão temporária de participar em licitação e impedimento de contratar com a Admínistração, por prazo de até 02 (dois) anos: e - declaração de inidoneídade para licitar ou contratar com a Administração Pública enquanto perduraren os motívos determinantes da punição ou até que seja promovida sua reabiliítação perante a própria autoridade que aplicou a penalidade; f - simultaneamente, qualquer das penalidades cabíveis fundamentadas na Lei 8.666/93.</w:t>
             </w:r>
           </w:p>
         </w:tc>
@@ -338,7 +209,7 @@
               <w:rPr>
                 <w:sz w:val="16"/>
               </w:rPr>
-              <w:t>21/11/2022</w:t>
+              <w:t>28/11/2023</w:t>
             </w:r>
           </w:p>
         </w:tc>

</xml_diff>

<commit_message>
Adição de novos ícones
</commit_message>
<xml_diff>
--- a/relatorio_documentos.docx
+++ b/relatorio_documentos.docx
@@ -158,7 +158,394 @@
               <w:rPr>
                 <w:sz w:val="10"/>
               </w:rPr>
+              <w:t>edital 4.pdf</w:t>
+            </w:r>
+          </w:p>
+        </w:tc>
+        <w:tc>
+          <w:tcPr>
+            <w:tcW w:type="dxa" w:w="1440"/>
+            <w:vAlign w:val="center"/>
+          </w:tcPr>
+          <w:p>
+            <w:pPr>
+              <w:jc w:val="center"/>
+            </w:pPr>
+            <w:r>
+              <w:rPr>
+                <w:sz w:val="16"/>
+              </w:rPr>
+              <w:t>edital</w:t>
+            </w:r>
+          </w:p>
+        </w:tc>
+        <w:tc>
+          <w:tcPr>
+            <w:tcW w:type="dxa" w:w="6120"/>
+            <w:vAlign w:val="center"/>
+          </w:tcPr>
+          <w:p>
+            <w:pPr>
+              <w:jc w:val="both"/>
+            </w:pPr>
+            <w:r>
+              <w:rPr>
+                <w:sz w:val="16"/>
+              </w:rPr>
+              <w:t>Edital de licitação na modalidade  CONCORRÊNCIA Nº. 08/2019-CEL, cujo objeto trata-se da contratação de empresa de engenharia especializada para execução de obra referente àConservação Rotineira (Pavimentação) na Malha Rodoviária Pavimentada do Estado da Paraíba, com valor previsto de RS 10.904.524,92 e prazo de execução previsto de 720 (setecentos e vinte) dias</w:t>
+            </w:r>
+          </w:p>
+        </w:tc>
+        <w:tc>
+          <w:tcPr>
+            <w:tcW w:type="dxa" w:w="360"/>
+            <w:vAlign w:val="center"/>
+          </w:tcPr>
+          <w:p>
+            <w:pPr>
+              <w:jc w:val="center"/>
+            </w:pPr>
+            <w:r>
+              <w:rPr>
+                <w:sz w:val="16"/>
+              </w:rPr>
+              <w:t>20/10/2013</w:t>
+            </w:r>
+          </w:p>
+        </w:tc>
+        <w:tc>
+          <w:tcPr>
+            <w:tcW w:type="dxa" w:w="360"/>
+            <w:vAlign w:val="center"/>
+          </w:tcPr>
+          <w:p>
+            <w:pPr>
+              <w:jc w:val="center"/>
+            </w:pPr>
+            <w:r>
+              <w:rPr>
+                <w:sz w:val="16"/>
+              </w:rPr>
+              <w:t>20 fls.</w:t>
+            </w:r>
+          </w:p>
+        </w:tc>
+      </w:tr>
+      <w:tr>
+        <w:tc>
+          <w:tcPr>
+            <w:tcW w:type="dxa" w:w="360"/>
+            <w:vAlign w:val="center"/>
+          </w:tcPr>
+          <w:p>
+            <w:pPr>
+              <w:jc w:val="center"/>
+            </w:pPr>
+            <w:r>
+              <w:rPr>
+                <w:sz w:val="16"/>
+              </w:rPr>
+              <w:drawing>
+                <wp:inline xmlns:a="http://schemas.openxmlformats.org/drawingml/2006/main" xmlns:pic="http://schemas.openxmlformats.org/drawingml/2006/picture">
+                  <wp:extent cx="571500" cy="825500"/>
+                  <wp:docPr id="2" name="Picture 2"/>
+                  <wp:cNvGraphicFramePr>
+                    <a:graphicFrameLocks noChangeAspect="1"/>
+                  </wp:cNvGraphicFramePr>
+                  <a:graphic>
+                    <a:graphicData uri="http://schemas.openxmlformats.org/drawingml/2006/picture">
+                      <pic:pic>
+                        <pic:nvPicPr>
+                          <pic:cNvPr id="0" name="image.png"/>
+                          <pic:cNvPicPr/>
+                        </pic:nvPicPr>
+                        <pic:blipFill>
+                          <a:blip r:embed="rId10"/>
+                          <a:stretch>
+                            <a:fillRect/>
+                          </a:stretch>
+                        </pic:blipFill>
+                        <pic:spPr>
+                          <a:xfrm>
+                            <a:off x="0" y="0"/>
+                            <a:ext cx="571500" cy="825500"/>
+                          </a:xfrm>
+                          <a:prstGeom prst="rect"/>
+                        </pic:spPr>
+                      </pic:pic>
+                    </a:graphicData>
+                  </a:graphic>
+                </wp:inline>
+              </w:drawing>
+            </w:r>
+          </w:p>
+          <w:p>
+            <w:pPr>
+              <w:jc w:val="center"/>
+            </w:pPr>
+            <w:r>
+              <w:rPr>
+                <w:sz w:val="10"/>
+              </w:rPr>
+              <w:t>contrato 1.pdf</w:t>
+            </w:r>
+          </w:p>
+        </w:tc>
+        <w:tc>
+          <w:tcPr>
+            <w:tcW w:type="dxa" w:w="1440"/>
+            <w:vAlign w:val="center"/>
+          </w:tcPr>
+          <w:p>
+            <w:pPr>
+              <w:jc w:val="center"/>
+            </w:pPr>
+            <w:r>
+              <w:rPr>
+                <w:sz w:val="16"/>
+              </w:rPr>
+              <w:t>contrato</w:t>
+            </w:r>
+          </w:p>
+        </w:tc>
+        <w:tc>
+          <w:tcPr>
+            <w:tcW w:type="dxa" w:w="6120"/>
+            <w:vAlign w:val="center"/>
+          </w:tcPr>
+          <w:p>
+            <w:pPr>
+              <w:jc w:val="both"/>
+            </w:pPr>
+            <w:r>
+              <w:rPr>
+                <w:sz w:val="16"/>
+              </w:rPr>
+              <w:t xml:space="preserve">Contrato entre PREFEITURA MUNICIPAL DE LAGOA SECA e TORRES CONSTRUCOES LTDA - EPP, estabelecido em 09 de Junho de 2020 no valor de R$ 122.447, com o objetivo de CONTRATAÇÃO DE EMPRESA PARA A EXECUÇÃO DE PAVIMENTAÇÃO EM PARALELEPIPEDO EM DIVERSAS LOCALIDADES, NA ZONA URBANA E RURAL NO MUNICÍPIO DE LAGOA SECA/PB - RECURSOS PROPRIOS. </w:t>
+            </w:r>
+          </w:p>
+        </w:tc>
+        <w:tc>
+          <w:tcPr>
+            <w:tcW w:type="dxa" w:w="360"/>
+            <w:vAlign w:val="center"/>
+          </w:tcPr>
+          <w:p>
+            <w:pPr>
+              <w:jc w:val="center"/>
+            </w:pPr>
+            <w:r>
+              <w:rPr>
+                <w:sz w:val="16"/>
+              </w:rPr>
+              <w:t>21/11/2022</w:t>
+            </w:r>
+          </w:p>
+        </w:tc>
+        <w:tc>
+          <w:tcPr>
+            <w:tcW w:type="dxa" w:w="360"/>
+            <w:vAlign w:val="center"/>
+          </w:tcPr>
+          <w:p>
+            <w:pPr>
+              <w:jc w:val="center"/>
+            </w:pPr>
+            <w:r>
+              <w:rPr>
+                <w:sz w:val="16"/>
+              </w:rPr>
+              <w:t>4 fls.</w:t>
+            </w:r>
+          </w:p>
+        </w:tc>
+      </w:tr>
+      <w:tr>
+        <w:tc>
+          <w:tcPr>
+            <w:tcW w:type="dxa" w:w="360"/>
+            <w:vAlign w:val="center"/>
+          </w:tcPr>
+          <w:p>
+            <w:pPr>
+              <w:jc w:val="center"/>
+            </w:pPr>
+            <w:r>
+              <w:rPr>
+                <w:sz w:val="16"/>
+              </w:rPr>
+              <w:drawing>
+                <wp:inline xmlns:a="http://schemas.openxmlformats.org/drawingml/2006/main" xmlns:pic="http://schemas.openxmlformats.org/drawingml/2006/picture">
+                  <wp:extent cx="571500" cy="825500"/>
+                  <wp:docPr id="3" name="Picture 3"/>
+                  <wp:cNvGraphicFramePr>
+                    <a:graphicFrameLocks noChangeAspect="1"/>
+                  </wp:cNvGraphicFramePr>
+                  <a:graphic>
+                    <a:graphicData uri="http://schemas.openxmlformats.org/drawingml/2006/picture">
+                      <pic:pic>
+                        <pic:nvPicPr>
+                          <pic:cNvPr id="0" name="image.png"/>
+                          <pic:cNvPicPr/>
+                        </pic:nvPicPr>
+                        <pic:blipFill>
+                          <a:blip r:embed="rId11"/>
+                          <a:stretch>
+                            <a:fillRect/>
+                          </a:stretch>
+                        </pic:blipFill>
+                        <pic:spPr>
+                          <a:xfrm>
+                            <a:off x="0" y="0"/>
+                            <a:ext cx="571500" cy="825500"/>
+                          </a:xfrm>
+                          <a:prstGeom prst="rect"/>
+                        </pic:spPr>
+                      </pic:pic>
+                    </a:graphicData>
+                  </a:graphic>
+                </wp:inline>
+              </w:drawing>
+            </w:r>
+          </w:p>
+          <w:p>
+            <w:pPr>
+              <w:jc w:val="center"/>
+            </w:pPr>
+            <w:r>
+              <w:rPr>
+                <w:sz w:val="10"/>
+              </w:rPr>
               <w:t>contrato 7.pdf</w:t>
+            </w:r>
+          </w:p>
+        </w:tc>
+        <w:tc>
+          <w:tcPr>
+            <w:tcW w:type="dxa" w:w="1440"/>
+            <w:vAlign w:val="center"/>
+          </w:tcPr>
+          <w:p>
+            <w:pPr>
+              <w:jc w:val="center"/>
+            </w:pPr>
+            <w:r>
+              <w:rPr>
+                <w:sz w:val="16"/>
+              </w:rPr>
+              <w:t>contrato</w:t>
+            </w:r>
+          </w:p>
+        </w:tc>
+        <w:tc>
+          <w:tcPr>
+            <w:tcW w:type="dxa" w:w="6120"/>
+            <w:vAlign w:val="center"/>
+          </w:tcPr>
+          <w:p>
+            <w:pPr>
+              <w:jc w:val="both"/>
+            </w:pPr>
+            <w:r>
+              <w:rPr>
+                <w:sz w:val="16"/>
+              </w:rPr>
+              <w:t xml:space="preserve">Contrato entre  A PREFEITURA MUNICIPAL DE SÃO JORODO RIO DO PEIXE e FFJ CONSTRUTORA LTDA, estabelecido em 28 de Janeiro de 2020 no valor de R$ 479.375, com o objetivo de CONTRATAÇÃO DE EMPRESA JURIDICA ESPECIALIZADA PARA CONSTRUÇÃO DE DIVERSAS PRAÇAS NO NUNICÍPIO DE SÃO JOÃO DO RIO DO PEIXE-PB. </w:t>
+            </w:r>
+          </w:p>
+        </w:tc>
+        <w:tc>
+          <w:tcPr>
+            <w:tcW w:type="dxa" w:w="360"/>
+            <w:vAlign w:val="center"/>
+          </w:tcPr>
+          <w:p>
+            <w:pPr>
+              <w:jc w:val="center"/>
+            </w:pPr>
+            <w:r>
+              <w:rPr>
+                <w:sz w:val="16"/>
+              </w:rPr>
+              <w:t>21/11/2022</w:t>
+            </w:r>
+          </w:p>
+        </w:tc>
+        <w:tc>
+          <w:tcPr>
+            <w:tcW w:type="dxa" w:w="360"/>
+            <w:vAlign w:val="center"/>
+          </w:tcPr>
+          <w:p>
+            <w:pPr>
+              <w:jc w:val="center"/>
+            </w:pPr>
+            <w:r>
+              <w:rPr>
+                <w:sz w:val="16"/>
+              </w:rPr>
+              <w:t>2 fls.</w:t>
+            </w:r>
+          </w:p>
+        </w:tc>
+      </w:tr>
+      <w:tr>
+        <w:tc>
+          <w:tcPr>
+            <w:tcW w:type="dxa" w:w="360"/>
+            <w:vAlign w:val="center"/>
+          </w:tcPr>
+          <w:p>
+            <w:pPr>
+              <w:jc w:val="center"/>
+            </w:pPr>
+            <w:r>
+              <w:rPr>
+                <w:sz w:val="16"/>
+              </w:rPr>
+              <w:drawing>
+                <wp:inline xmlns:a="http://schemas.openxmlformats.org/drawingml/2006/main" xmlns:pic="http://schemas.openxmlformats.org/drawingml/2006/picture">
+                  <wp:extent cx="571500" cy="825500"/>
+                  <wp:docPr id="4" name="Picture 4"/>
+                  <wp:cNvGraphicFramePr>
+                    <a:graphicFrameLocks noChangeAspect="1"/>
+                  </wp:cNvGraphicFramePr>
+                  <a:graphic>
+                    <a:graphicData uri="http://schemas.openxmlformats.org/drawingml/2006/picture">
+                      <pic:pic>
+                        <pic:nvPicPr>
+                          <pic:cNvPr id="0" name="image.png"/>
+                          <pic:cNvPicPr/>
+                        </pic:nvPicPr>
+                        <pic:blipFill>
+                          <a:blip r:embed="rId12"/>
+                          <a:stretch>
+                            <a:fillRect/>
+                          </a:stretch>
+                        </pic:blipFill>
+                        <pic:spPr>
+                          <a:xfrm>
+                            <a:off x="0" y="0"/>
+                            <a:ext cx="571500" cy="825500"/>
+                          </a:xfrm>
+                          <a:prstGeom prst="rect"/>
+                        </pic:spPr>
+                      </pic:pic>
+                    </a:graphicData>
+                  </a:graphic>
+                </wp:inline>
+              </w:drawing>
+            </w:r>
+          </w:p>
+          <w:p>
+            <w:pPr>
+              <w:jc w:val="center"/>
+            </w:pPr>
+            <w:r>
+              <w:rPr>
+                <w:sz w:val="10"/>
+              </w:rPr>
+              <w:t>aditivo 07-v.pdf</w:t>
             </w:r>
           </w:p>
         </w:tc>
@@ -192,7 +579,7 @@
               <w:rPr>
                 <w:sz w:val="16"/>
               </w:rPr>
-              <w:t>86 e 87 da Lei 9.666/93: a - advertência; b - multa de mora de 0,5% (zero vírgula cinco por cento) aplicada sobre o valor do contrato por dia de atraso na entrega, no ínicio ou na execução do objeto ora contratado; c - multa de 10% (dez por cento) sobre o valor contratado pela inexecução total ou parcial do contrato; d - suspensão temporária de participar em licitação e impedimento de contratar com a Admínistração, por prazo de até 02 (dois) anos: e - declaração de inidoneídade para licitar ou contratar com a Administração Pública enquanto perduraren os motívos determinantes da punição ou até que seja promovida sua reabiliítação perante a própria autoridade que aplicou a penalidade; f - simultaneamente, qualquer das penalidades cabíveis fundamentadas na Lei 8.666/93.</w:t>
+              <w:t>Pelo presente instrumento particular na melhor forma de direito, resolvem as partes, a PREFEITURA MUNICIPAL DE SANTANA DOS GARROTES-PB, pessoa jurídica de direito interno público, portadora do CNPJ nº 08.942.211/0001-55, com sede na Rua Severino Teotônio, 129, Centro, Santana dos Garrotes/PB, neste ato representada por seu Prefeito Constitucional o Sr. José Paulo Filho, brasileiro, casado, aqui denominado de CONTRATANTE, do outro lado a Pessoa jurídica de Direito Privado MENDES E FERREIRA CONSTRUÇÕES LTDA, CNPJ: 26.781.189/0001-09, com sede na Rua Expedito Basílio, 31, Centro — Itaporanga/PB, aqui denominada CONTRATADA, no contrato já devidamente qualificado, e aqui legalmente representado, ADITAR O PRAZO dos serviços do referido contrato da seguinte forma: OBJETO: O presente contrato tem por objetivo a execução dos serviços de implantação de : / pavimentação em vias públicas (Lucas Bezerra Leite, Manoel Batista, Eudes Pinto, José Paulo — / :&amp;/ Leite e Agostinho Braz de Araújo, Manoel Batista, Dr Felizardo Teotonio Dantas, Rua — * *Projetada “ao lado da prefeitura”), no município de Santana dos Garrotes-PB, observadas as condições e especificações estabelecidas, dentro dos prazos e normas da lei nº 8.666/93 de 21/06/1993 c suas alterações posteriores.</w:t>
             </w:r>
           </w:p>
         </w:tc>

</xml_diff>